<commit_message>
Migrando projeto para IDE Eclipse
</commit_message>
<xml_diff>
--- a/src/test/resources/padrao.docx
+++ b/src/test/resources/padrao.docx
@@ -10,9 +10,10 @@
       <w:bookmarkEnd w:id="0"/>
     </w:p>
     <w:sectPr>
-      <w:headerReference w:type="default" r:id="rId6"/>
+      <w:headerReference w:type="default" r:id="rId7"/>
+      <w:footerReference w:type="default" r:id="rId8"/>
       <w:pgSz w:w="11906" w:h="16838"/>
-      <w:pgMar w:top="720" w:right="720" w:bottom="720" w:left="720" w:header="708" w:footer="708" w:gutter="0"/>
+      <w:pgMar w:top="1418" w:right="1134" w:bottom="284" w:left="1134" w:header="284" w:footer="0" w:gutter="0"/>
       <w:cols w:space="708"/>
       <w:docGrid w:linePitch="360"/>
     </w:sectPr>
@@ -45,6 +46,136 @@
 </w:endnotes>
 </file>
 
+<file path=word/footer1.xml><?xml version="1.0" encoding="utf-8"?>
+<w:ftr xmlns:wpc="http://schemas.microsoft.com/office/word/2010/wordprocessingCanvas" xmlns:mc="http://schemas.openxmlformats.org/markup-compatibility/2006" xmlns:o="urn:schemas-microsoft-com:office:office" xmlns:r="http://schemas.openxmlformats.org/officeDocument/2006/relationships" xmlns:m="http://schemas.openxmlformats.org/officeDocument/2006/math" xmlns:v="urn:schemas-microsoft-com:vml" xmlns:wp14="http://schemas.microsoft.com/office/word/2010/wordprocessingDrawing" xmlns:wp="http://schemas.openxmlformats.org/drawingml/2006/wordprocessingDrawing" xmlns:w10="urn:schemas-microsoft-com:office:word" xmlns:w="http://schemas.openxmlformats.org/wordprocessingml/2006/main" xmlns:w14="http://schemas.microsoft.com/office/word/2010/wordml" xmlns:w15="http://schemas.microsoft.com/office/word/2012/wordml" xmlns:wpg="http://schemas.microsoft.com/office/word/2010/wordprocessingGroup" xmlns:wpi="http://schemas.microsoft.com/office/word/2010/wordprocessingInk" xmlns:wne="http://schemas.microsoft.com/office/word/2006/wordml" xmlns:wps="http://schemas.microsoft.com/office/word/2010/wordprocessingShape" mc:Ignorable="w14 w15 wp14">
+  <w:sdt>
+    <w:sdtPr>
+      <w:id w:val="1763873347"/>
+      <w:docPartObj>
+        <w:docPartGallery w:val="Page Numbers (Bottom of Page)"/>
+        <w:docPartUnique/>
+      </w:docPartObj>
+    </w:sdtPr>
+    <w:sdtEndPr/>
+    <w:sdtContent>
+      <w:sdt>
+        <w:sdtPr>
+          <w:id w:val="860082579"/>
+          <w:docPartObj>
+            <w:docPartGallery w:val="Page Numbers (Top of Page)"/>
+            <w:docPartUnique/>
+          </w:docPartObj>
+        </w:sdtPr>
+        <w:sdtEndPr/>
+        <w:sdtContent>
+          <w:p>
+            <w:pPr>
+              <w:pStyle w:val="Rodap"/>
+              <w:jc w:val="right"/>
+            </w:pPr>
+            <w:r>
+              <w:t xml:space="preserve">Página </w:t>
+            </w:r>
+            <w:r>
+              <w:rPr>
+                <w:b/>
+                <w:bCs/>
+                <w:sz w:val="24"/>
+                <w:szCs w:val="24"/>
+              </w:rPr>
+              <w:fldChar w:fldCharType="begin"/>
+            </w:r>
+            <w:r>
+              <w:rPr>
+                <w:b/>
+                <w:bCs/>
+              </w:rPr>
+              <w:instrText>PAGE</w:instrText>
+            </w:r>
+            <w:r>
+              <w:rPr>
+                <w:b/>
+                <w:bCs/>
+                <w:sz w:val="24"/>
+                <w:szCs w:val="24"/>
+              </w:rPr>
+              <w:fldChar w:fldCharType="separate"/>
+            </w:r>
+            <w:r>
+              <w:rPr>
+                <w:b/>
+                <w:bCs/>
+                <w:noProof/>
+              </w:rPr>
+              <w:t>1</w:t>
+            </w:r>
+            <w:r>
+              <w:rPr>
+                <w:b/>
+                <w:bCs/>
+                <w:sz w:val="24"/>
+                <w:szCs w:val="24"/>
+              </w:rPr>
+              <w:fldChar w:fldCharType="end"/>
+            </w:r>
+            <w:r>
+              <w:t xml:space="preserve"> de </w:t>
+            </w:r>
+            <w:r>
+              <w:rPr>
+                <w:b/>
+                <w:bCs/>
+                <w:sz w:val="24"/>
+                <w:szCs w:val="24"/>
+              </w:rPr>
+              <w:fldChar w:fldCharType="begin"/>
+            </w:r>
+            <w:r>
+              <w:rPr>
+                <w:b/>
+                <w:bCs/>
+              </w:rPr>
+              <w:instrText>NUMPAGES</w:instrText>
+            </w:r>
+            <w:r>
+              <w:rPr>
+                <w:b/>
+                <w:bCs/>
+                <w:sz w:val="24"/>
+                <w:szCs w:val="24"/>
+              </w:rPr>
+              <w:fldChar w:fldCharType="separate"/>
+            </w:r>
+            <w:r>
+              <w:rPr>
+                <w:b/>
+                <w:bCs/>
+                <w:noProof/>
+              </w:rPr>
+              <w:t>1</w:t>
+            </w:r>
+            <w:r>
+              <w:rPr>
+                <w:b/>
+                <w:bCs/>
+                <w:sz w:val="24"/>
+                <w:szCs w:val="24"/>
+              </w:rPr>
+              <w:fldChar w:fldCharType="end"/>
+            </w:r>
+          </w:p>
+        </w:sdtContent>
+      </w:sdt>
+    </w:sdtContent>
+  </w:sdt>
+  <w:p>
+    <w:pPr>
+      <w:pStyle w:val="Rodap"/>
+    </w:pPr>
+  </w:p>
+</w:ftr>
+</file>
+
 <file path=word/footnotes.xml><?xml version="1.0" encoding="utf-8"?>
 <w:footnotes xmlns:wpc="http://schemas.microsoft.com/office/word/2010/wordprocessingCanvas" xmlns:mc="http://schemas.openxmlformats.org/markup-compatibility/2006" xmlns:o="urn:schemas-microsoft-com:office:office" xmlns:r="http://schemas.openxmlformats.org/officeDocument/2006/relationships" xmlns:m="http://schemas.openxmlformats.org/officeDocument/2006/math" xmlns:v="urn:schemas-microsoft-com:vml" xmlns:wp14="http://schemas.microsoft.com/office/word/2010/wordprocessingDrawing" xmlns:wp="http://schemas.openxmlformats.org/drawingml/2006/wordprocessingDrawing" xmlns:w10="urn:schemas-microsoft-com:office:word" xmlns:w="http://schemas.openxmlformats.org/wordprocessingml/2006/main" xmlns:w14="http://schemas.microsoft.com/office/word/2010/wordml" xmlns:w15="http://schemas.microsoft.com/office/word/2012/wordml" xmlns:wpg="http://schemas.microsoft.com/office/word/2010/wordprocessingGroup" xmlns:wpi="http://schemas.microsoft.com/office/word/2010/wordprocessingInk" xmlns:wne="http://schemas.microsoft.com/office/word/2006/wordml" xmlns:wps="http://schemas.microsoft.com/office/word/2010/wordprocessingShape" mc:Ignorable="w14 w15 wp14">
   <w:footnote w:type="separator" w:id="-1">
@@ -74,51 +205,59 @@
 <w:hdr xmlns:wpc="http://schemas.microsoft.com/office/word/2010/wordprocessingCanvas" xmlns:mc="http://schemas.openxmlformats.org/markup-compatibility/2006" xmlns:o="urn:schemas-microsoft-com:office:office" xmlns:r="http://schemas.openxmlformats.org/officeDocument/2006/relationships" xmlns:m="http://schemas.openxmlformats.org/officeDocument/2006/math" xmlns:v="urn:schemas-microsoft-com:vml" xmlns:wp14="http://schemas.microsoft.com/office/word/2010/wordprocessingDrawing" xmlns:wp="http://schemas.openxmlformats.org/drawingml/2006/wordprocessingDrawing" xmlns:w10="urn:schemas-microsoft-com:office:word" xmlns:w="http://schemas.openxmlformats.org/wordprocessingml/2006/main" xmlns:w14="http://schemas.microsoft.com/office/word/2010/wordml" xmlns:w15="http://schemas.microsoft.com/office/word/2012/wordml" xmlns:wpg="http://schemas.microsoft.com/office/word/2010/wordprocessingGroup" xmlns:wpi="http://schemas.microsoft.com/office/word/2010/wordprocessingInk" xmlns:wne="http://schemas.microsoft.com/office/word/2006/wordml" xmlns:wps="http://schemas.microsoft.com/office/word/2010/wordprocessingShape" mc:Ignorable="w14 w15 wp14">
   <w:tbl>
     <w:tblPr>
-      <w:tblW w:w="10225" w:type="dxa"/>
+      <w:tblW w:w="11421" w:type="dxa"/>
       <w:jc w:val="center"/>
-      <w:tblBorders>
-        <w:top w:val="single" w:sz="12" w:space="0" w:color="auto"/>
-        <w:left w:val="single" w:sz="12" w:space="0" w:color="auto"/>
-        <w:bottom w:val="single" w:sz="12" w:space="0" w:color="auto"/>
-        <w:right w:val="single" w:sz="12" w:space="0" w:color="auto"/>
-        <w:insideH w:val="single" w:sz="12" w:space="0" w:color="auto"/>
-        <w:insideV w:val="single" w:sz="12" w:space="0" w:color="auto"/>
-      </w:tblBorders>
       <w:tblCellMar>
         <w:left w:w="70" w:type="dxa"/>
         <w:right w:w="70" w:type="dxa"/>
       </w:tblCellMar>
-      <w:tblLook w:val="01E0" w:firstRow="1" w:lastRow="1" w:firstColumn="1" w:lastColumn="1" w:noHBand="0" w:noVBand="0"/>
+      <w:tblLook w:val="04A0" w:firstRow="1" w:lastRow="0" w:firstColumn="1" w:lastColumn="0" w:noHBand="0" w:noVBand="1"/>
     </w:tblPr>
     <w:tblGrid>
-      <w:gridCol w:w="2559"/>
-      <w:gridCol w:w="7666"/>
+      <w:gridCol w:w="2480"/>
+      <w:gridCol w:w="2117"/>
+      <w:gridCol w:w="6824"/>
     </w:tblGrid>
     <w:tr>
       <w:trPr>
-        <w:trHeight w:val="422"/>
+        <w:trHeight w:val="122"/>
         <w:jc w:val="center"/>
       </w:trPr>
       <w:tc>
         <w:tcPr>
-          <w:tcW w:w="2473" w:type="dxa"/>
+          <w:tcW w:w="2480" w:type="dxa"/>
           <w:vMerge w:val="restart"/>
+          <w:tcBorders>
+            <w:top w:val="single" w:sz="8" w:space="0" w:color="auto"/>
+            <w:left w:val="single" w:sz="8" w:space="0" w:color="auto"/>
+            <w:bottom w:val="single" w:sz="8" w:space="0" w:color="auto"/>
+            <w:right w:val="single" w:sz="8" w:space="0" w:color="auto"/>
+          </w:tcBorders>
+          <w:shd w:val="clear" w:color="auto" w:fill="auto"/>
+          <w:noWrap/>
           <w:vAlign w:val="center"/>
+          <w:hideMark/>
         </w:tcPr>
         <w:p>
           <w:pPr>
-            <w:pStyle w:val="Cabealho"/>
-            <w:ind w:left="79"/>
+            <w:spacing w:after="0"/>
             <w:jc w:val="center"/>
+            <w:rPr>
+              <w:rFonts w:cs="Arial"/>
+              <w:b/>
+              <w:color w:val="000000"/>
+              <w:sz w:val="16"/>
+              <w:szCs w:val="24"/>
+              <w:lang w:eastAsia="pt-BR"/>
+            </w:rPr>
           </w:pPr>
-          <w:bookmarkStart w:id="1" w:name="OLE_LINK1"/>
           <w:r>
             <w:rPr>
               <w:noProof/>
               <w:lang w:eastAsia="pt-BR"/>
             </w:rPr>
             <w:drawing>
-              <wp:inline distT="0" distB="0" distL="0" distR="0">
+              <wp:inline distT="0" distB="0" distL="0" distR="0" wp14:anchorId="26CB9AB6" wp14:editId="6BFB0B23">
                 <wp:extent cx="1485900" cy="488950"/>
                 <wp:effectExtent l="0" t="0" r="0" b="6350"/>
                 <wp:docPr id="1" name="Imagem 1"/>
@@ -170,107 +309,277 @@
       </w:tc>
       <w:tc>
         <w:tcPr>
-          <w:tcW w:w="7752" w:type="dxa"/>
-          <w:shd w:val="clear" w:color="auto" w:fill="0070C0"/>
+          <w:tcW w:w="8941" w:type="dxa"/>
+          <w:gridSpan w:val="2"/>
+          <w:tcBorders>
+            <w:top w:val="single" w:sz="8" w:space="0" w:color="auto"/>
+            <w:left w:val="single" w:sz="8" w:space="0" w:color="auto"/>
+            <w:bottom w:val="single" w:sz="8" w:space="0" w:color="auto"/>
+            <w:right w:val="single" w:sz="8" w:space="0" w:color="000000"/>
+          </w:tcBorders>
+          <w:shd w:val="clear" w:color="auto" w:fill="286A88"/>
           <w:vAlign w:val="center"/>
+          <w:hideMark/>
         </w:tcPr>
         <w:p>
           <w:pPr>
-            <w:pStyle w:val="Cabealho"/>
+            <w:spacing w:after="0"/>
             <w:jc w:val="center"/>
             <w:rPr>
               <w:rFonts w:cs="Arial"/>
               <w:b/>
-              <w:color w:val="FFFFFF"/>
-              <w:sz w:val="24"/>
-              <w:szCs w:val="24"/>
+              <w:bCs/>
+              <w:color w:val="000000"/>
+              <w:sz w:val="16"/>
+              <w:szCs w:val="16"/>
+              <w:lang w:eastAsia="pt-BR"/>
             </w:rPr>
           </w:pPr>
           <w:r>
             <w:rPr>
               <w:rFonts w:cs="Arial"/>
               <w:b/>
-              <w:color w:val="FFFFFF"/>
-              <w:sz w:val="24"/>
-              <w:szCs w:val="24"/>
-            </w:rPr>
-            <w:t>Docu</w:t>
+              <w:bCs/>
+              <w:color w:val="FFFFFF" w:themeColor="background1"/>
+              <w:sz w:val="16"/>
+              <w:szCs w:val="16"/>
+              <w:lang w:eastAsia="pt-BR"/>
+            </w:rPr>
+            <w:t>EVIDÊNCIA DE TESTES</w:t>
           </w:r>
           <w:r>
             <w:rPr>
               <w:rFonts w:cs="Arial"/>
               <w:b/>
-              <w:color w:val="FFFFFF"/>
-              <w:sz w:val="24"/>
-              <w:szCs w:val="24"/>
-            </w:rPr>
-            <w:t>m</w:t>
-          </w:r>
-          <w:r>
-            <w:rPr>
-              <w:rFonts w:cs="Arial"/>
-              <w:b/>
-              <w:color w:val="FFFFFF"/>
-              <w:sz w:val="24"/>
-              <w:szCs w:val="24"/>
-            </w:rPr>
-            <w:t xml:space="preserve">ento de Evidência de Execução </w:t>
+              <w:bCs/>
+              <w:color w:val="FFFFFF" w:themeColor="background1"/>
+              <w:sz w:val="16"/>
+              <w:szCs w:val="16"/>
+              <w:lang w:eastAsia="pt-BR"/>
+            </w:rPr>
+            <w:t xml:space="preserve"> AUTOMATIZADOS</w:t>
           </w:r>
         </w:p>
       </w:tc>
     </w:tr>
-    <w:bookmarkEnd w:id="1"/>
     <w:tr>
-      <w:tblPrEx>
-        <w:tblCellMar>
-          <w:left w:w="108" w:type="dxa"/>
-          <w:right w:w="108" w:type="dxa"/>
-        </w:tblCellMar>
-      </w:tblPrEx>
       <w:trPr>
-        <w:trHeight w:val="594"/>
+        <w:trHeight w:val="111"/>
         <w:jc w:val="center"/>
       </w:trPr>
       <w:tc>
         <w:tcPr>
-          <w:tcW w:w="2473" w:type="dxa"/>
+          <w:tcW w:w="2480" w:type="dxa"/>
           <w:vMerge/>
+          <w:tcBorders>
+            <w:top w:val="single" w:sz="8" w:space="0" w:color="auto"/>
+            <w:left w:val="single" w:sz="8" w:space="0" w:color="auto"/>
+            <w:bottom w:val="single" w:sz="8" w:space="0" w:color="auto"/>
+            <w:right w:val="single" w:sz="8" w:space="0" w:color="auto"/>
+          </w:tcBorders>
           <w:vAlign w:val="center"/>
+          <w:hideMark/>
         </w:tcPr>
         <w:p>
           <w:pPr>
-            <w:pStyle w:val="Cabealho"/>
+            <w:spacing w:after="0"/>
             <w:jc w:val="center"/>
+            <w:rPr>
+              <w:rFonts w:cs="Arial"/>
+              <w:b/>
+              <w:color w:val="000000"/>
+              <w:sz w:val="16"/>
+              <w:szCs w:val="24"/>
+              <w:lang w:eastAsia="pt-BR"/>
+            </w:rPr>
           </w:pPr>
         </w:p>
       </w:tc>
       <w:tc>
         <w:tcPr>
-          <w:tcW w:w="7752" w:type="dxa"/>
+          <w:tcW w:w="2117" w:type="dxa"/>
+          <w:tcBorders>
+            <w:top w:val="nil"/>
+            <w:left w:val="single" w:sz="8" w:space="0" w:color="auto"/>
+            <w:bottom w:val="single" w:sz="8" w:space="0" w:color="auto"/>
+            <w:right w:val="single" w:sz="8" w:space="0" w:color="auto"/>
+          </w:tcBorders>
+          <w:shd w:val="clear" w:color="auto" w:fill="286A88"/>
+          <w:vAlign w:val="center"/>
+          <w:hideMark/>
+        </w:tcPr>
+        <w:p>
+          <w:pPr>
+            <w:spacing w:after="0"/>
+            <w:rPr>
+              <w:rFonts w:cs="Arial"/>
+              <w:b/>
+              <w:bCs/>
+              <w:color w:val="FFFFFF" w:themeColor="background1"/>
+              <w:sz w:val="16"/>
+              <w:szCs w:val="16"/>
+              <w:lang w:eastAsia="pt-BR"/>
+            </w:rPr>
+          </w:pPr>
+          <w:r>
+            <w:rPr>
+              <w:rFonts w:cs="Arial"/>
+              <w:b/>
+              <w:bCs/>
+              <w:color w:val="FFFFFF" w:themeColor="background1"/>
+              <w:sz w:val="16"/>
+              <w:szCs w:val="16"/>
+              <w:lang w:eastAsia="pt-BR"/>
+            </w:rPr>
+            <w:t>PROJETO</w:t>
+          </w:r>
+        </w:p>
+      </w:tc>
+      <w:tc>
+        <w:tcPr>
+          <w:tcW w:w="6824" w:type="dxa"/>
+          <w:tcBorders>
+            <w:top w:val="single" w:sz="8" w:space="0" w:color="auto"/>
+            <w:left w:val="nil"/>
+            <w:bottom w:val="single" w:sz="8" w:space="0" w:color="auto"/>
+            <w:right w:val="single" w:sz="8" w:space="0" w:color="auto"/>
+          </w:tcBorders>
           <w:shd w:val="clear" w:color="auto" w:fill="auto"/>
           <w:vAlign w:val="center"/>
         </w:tcPr>
         <w:p>
           <w:pPr>
-            <w:pStyle w:val="Cabealho"/>
-            <w:jc w:val="center"/>
+            <w:spacing w:after="0"/>
             <w:rPr>
               <w:rFonts w:cs="Arial"/>
               <w:b/>
-              <w:color w:val="808080"/>
-              <w:sz w:val="20"/>
-              <w:szCs w:val="20"/>
+              <w:bCs/>
+              <w:color w:val="000000"/>
+              <w:sz w:val="16"/>
+              <w:szCs w:val="16"/>
+              <w:lang w:eastAsia="pt-BR"/>
             </w:rPr>
           </w:pPr>
           <w:r>
             <w:rPr>
               <w:rFonts w:cs="Arial"/>
+              <w:i/>
+              <w:sz w:val="16"/>
+              <w:szCs w:val="16"/>
+            </w:rPr>
+            <w:t>Cetelem</w:t>
+          </w:r>
+        </w:p>
+      </w:tc>
+    </w:tr>
+    <w:tr>
+      <w:trPr>
+        <w:trHeight w:val="81"/>
+        <w:jc w:val="center"/>
+      </w:trPr>
+      <w:tc>
+        <w:tcPr>
+          <w:tcW w:w="2480" w:type="dxa"/>
+          <w:vMerge/>
+          <w:tcBorders>
+            <w:top w:val="single" w:sz="8" w:space="0" w:color="auto"/>
+            <w:left w:val="single" w:sz="8" w:space="0" w:color="auto"/>
+            <w:bottom w:val="single" w:sz="8" w:space="0" w:color="auto"/>
+            <w:right w:val="single" w:sz="8" w:space="0" w:color="auto"/>
+          </w:tcBorders>
+          <w:vAlign w:val="center"/>
+          <w:hideMark/>
+        </w:tcPr>
+        <w:p>
+          <w:pPr>
+            <w:spacing w:after="0"/>
+            <w:jc w:val="center"/>
+            <w:rPr>
+              <w:rFonts w:cs="Arial"/>
               <w:b/>
-              <w:color w:val="808080"/>
-              <w:sz w:val="20"/>
-              <w:szCs w:val="20"/>
-            </w:rPr>
-            <w:t>Cetelem</w:t>
+              <w:color w:val="000000"/>
+              <w:sz w:val="16"/>
+              <w:szCs w:val="24"/>
+              <w:lang w:eastAsia="pt-BR"/>
+            </w:rPr>
+          </w:pPr>
+        </w:p>
+      </w:tc>
+      <w:tc>
+        <w:tcPr>
+          <w:tcW w:w="2117" w:type="dxa"/>
+          <w:tcBorders>
+            <w:top w:val="nil"/>
+            <w:left w:val="single" w:sz="8" w:space="0" w:color="auto"/>
+            <w:bottom w:val="single" w:sz="8" w:space="0" w:color="auto"/>
+            <w:right w:val="single" w:sz="8" w:space="0" w:color="auto"/>
+          </w:tcBorders>
+          <w:shd w:val="clear" w:color="auto" w:fill="286A88"/>
+          <w:vAlign w:val="center"/>
+          <w:hideMark/>
+        </w:tcPr>
+        <w:p>
+          <w:pPr>
+            <w:spacing w:after="0"/>
+            <w:rPr>
+              <w:rFonts w:cs="Arial"/>
+              <w:b/>
+              <w:bCs/>
+              <w:color w:val="FFFFFF" w:themeColor="background1"/>
+              <w:sz w:val="16"/>
+              <w:szCs w:val="16"/>
+              <w:lang w:eastAsia="pt-BR"/>
+            </w:rPr>
+          </w:pPr>
+          <w:r>
+            <w:rPr>
+              <w:rFonts w:cs="Arial"/>
+              <w:b/>
+              <w:bCs/>
+              <w:color w:val="FFFFFF" w:themeColor="background1"/>
+              <w:sz w:val="16"/>
+              <w:szCs w:val="16"/>
+              <w:lang w:eastAsia="pt-BR"/>
+            </w:rPr>
+            <w:t>RESPONSÁVEL</w:t>
+          </w:r>
+        </w:p>
+      </w:tc>
+      <w:tc>
+        <w:tcPr>
+          <w:tcW w:w="6824" w:type="dxa"/>
+          <w:tcBorders>
+            <w:top w:val="single" w:sz="8" w:space="0" w:color="auto"/>
+            <w:left w:val="nil"/>
+            <w:bottom w:val="single" w:sz="8" w:space="0" w:color="auto"/>
+            <w:right w:val="single" w:sz="8" w:space="0" w:color="000000"/>
+          </w:tcBorders>
+          <w:shd w:val="clear" w:color="auto" w:fill="auto"/>
+          <w:vAlign w:val="center"/>
+        </w:tcPr>
+        <w:p>
+          <w:pPr>
+            <w:spacing w:after="0"/>
+            <w:rPr>
+              <w:rFonts w:cs="Arial"/>
+              <w:i/>
+              <w:color w:val="000000"/>
+              <w:sz w:val="16"/>
+              <w:szCs w:val="16"/>
+              <w:u w:val="single"/>
+              <w:lang w:eastAsia="pt-BR"/>
+            </w:rPr>
+          </w:pPr>
+          <w:r>
+            <w:rPr>
+              <w:rFonts w:cs="Arial"/>
+              <w:i/>
+              <w:color w:val="000000"/>
+              <w:sz w:val="16"/>
+              <w:szCs w:val="16"/>
+              <w:lang w:eastAsia="pt-BR"/>
+            </w:rPr>
+            <w:t>Fernando Vitor Barbosa Moreira Silva</w:t>
           </w:r>
         </w:p>
       </w:tc>
@@ -279,10 +588,6 @@
   <w:p>
     <w:pPr>
       <w:pStyle w:val="Cabealho"/>
-      <w:rPr>
-        <w:sz w:val="32"/>
-        <w:szCs w:val="32"/>
-      </w:rPr>
     </w:pPr>
   </w:p>
 </w:hdr>
@@ -301,7 +606,7 @@
     </w:rPrDefault>
     <w:pPrDefault>
       <w:pPr>
-        <w:spacing w:after="160" w:line="259" w:lineRule="auto"/>
+        <w:spacing w:after="200" w:line="276" w:lineRule="auto"/>
       </w:pPr>
     </w:pPrDefault>
   </w:docDefaults>
@@ -337,7 +642,7 @@
     <w:lsdException w:name="Normal Indent" w:semiHidden="1" w:unhideWhenUsed="1"/>
     <w:lsdException w:name="footnote text" w:semiHidden="1" w:unhideWhenUsed="1"/>
     <w:lsdException w:name="annotation text" w:semiHidden="1" w:unhideWhenUsed="1"/>
-    <w:lsdException w:name="header" w:semiHidden="1" w:uiPriority="0" w:unhideWhenUsed="1"/>
+    <w:lsdException w:name="header" w:semiHidden="1" w:unhideWhenUsed="1"/>
     <w:lsdException w:name="footer" w:semiHidden="1" w:unhideWhenUsed="1"/>
     <w:lsdException w:name="index heading" w:semiHidden="1" w:unhideWhenUsed="1"/>
     <w:lsdException w:name="caption" w:semiHidden="1" w:uiPriority="35" w:unhideWhenUsed="1" w:qFormat="1"/>
@@ -460,7 +765,7 @@
     <w:lsdException w:name="Table Web 2" w:semiHidden="1" w:unhideWhenUsed="1"/>
     <w:lsdException w:name="Table Web 3" w:semiHidden="1" w:unhideWhenUsed="1"/>
     <w:lsdException w:name="Balloon Text" w:semiHidden="1" w:unhideWhenUsed="1"/>
-    <w:lsdException w:name="Table Grid" w:uiPriority="39"/>
+    <w:lsdException w:name="Table Grid" w:uiPriority="59"/>
     <w:lsdException w:name="Table Theme" w:semiHidden="1" w:unhideWhenUsed="1"/>
     <w:lsdException w:name="Placeholder Text" w:semiHidden="1"/>
     <w:lsdException w:name="No Spacing" w:uiPriority="1" w:qFormat="1"/>
@@ -713,8 +1018,9 @@
     <w:name w:val="header"/>
     <w:basedOn w:val="Normal"/>
     <w:link w:val="CabealhoChar"/>
+    <w:uiPriority w:val="99"/>
     <w:unhideWhenUsed/>
-    <w:rsid w:val="00421C96"/>
+    <w:rsid w:val="0064396C"/>
     <w:pPr>
       <w:tabs>
         <w:tab w:val="center" w:pos="4252"/>
@@ -727,7 +1033,8 @@
     <w:name w:val="Cabeçalho Char"/>
     <w:basedOn w:val="Fontepargpadro"/>
     <w:link w:val="Cabealho"/>
-    <w:rsid w:val="00421C96"/>
+    <w:uiPriority w:val="99"/>
+    <w:rsid w:val="0064396C"/>
   </w:style>
   <w:style w:type="paragraph" w:styleId="Rodap">
     <w:name w:val="footer"/>
@@ -735,7 +1042,7 @@
     <w:link w:val="RodapChar"/>
     <w:uiPriority w:val="99"/>
     <w:unhideWhenUsed/>
-    <w:rsid w:val="00421C96"/>
+    <w:rsid w:val="0064396C"/>
     <w:pPr>
       <w:tabs>
         <w:tab w:val="center" w:pos="4252"/>
@@ -749,7 +1056,37 @@
     <w:basedOn w:val="Fontepargpadro"/>
     <w:link w:val="Rodap"/>
     <w:uiPriority w:val="99"/>
-    <w:rsid w:val="00421C96"/>
+    <w:rsid w:val="0064396C"/>
+  </w:style>
+  <w:style w:type="paragraph" w:styleId="Textodebalo">
+    <w:name w:val="Balloon Text"/>
+    <w:basedOn w:val="Normal"/>
+    <w:link w:val="TextodebaloChar"/>
+    <w:uiPriority w:val="99"/>
+    <w:semiHidden/>
+    <w:unhideWhenUsed/>
+    <w:rsid w:val="0064396C"/>
+    <w:pPr>
+      <w:spacing w:after="0" w:line="240" w:lineRule="auto"/>
+    </w:pPr>
+    <w:rPr>
+      <w:rFonts w:ascii="Tahoma" w:hAnsi="Tahoma" w:cs="Tahoma"/>
+      <w:sz w:val="16"/>
+      <w:szCs w:val="16"/>
+    </w:rPr>
+  </w:style>
+  <w:style w:type="character" w:customStyle="1" w:styleId="TextodebaloChar">
+    <w:name w:val="Texto de balão Char"/>
+    <w:basedOn w:val="Fontepargpadro"/>
+    <w:link w:val="Textodebalo"/>
+    <w:uiPriority w:val="99"/>
+    <w:semiHidden/>
+    <w:rsid w:val="0064396C"/>
+    <w:rPr>
+      <w:rFonts w:ascii="Tahoma" w:hAnsi="Tahoma" w:cs="Tahoma"/>
+      <w:sz w:val="16"/>
+      <w:szCs w:val="16"/>
+    </w:rPr>
   </w:style>
 </w:styles>
 </file>
@@ -765,39 +1102,39 @@
         <a:sysClr val="window" lastClr="FFFFFF"/>
       </a:lt1>
       <a:dk2>
-        <a:srgbClr val="44546A"/>
+        <a:srgbClr val="1F497D"/>
       </a:dk2>
       <a:lt2>
-        <a:srgbClr val="E7E6E6"/>
+        <a:srgbClr val="EEECE1"/>
       </a:lt2>
       <a:accent1>
-        <a:srgbClr val="5B9BD5"/>
+        <a:srgbClr val="4F81BD"/>
       </a:accent1>
       <a:accent2>
-        <a:srgbClr val="ED7D31"/>
+        <a:srgbClr val="C0504D"/>
       </a:accent2>
       <a:accent3>
-        <a:srgbClr val="A5A5A5"/>
+        <a:srgbClr val="9BBB59"/>
       </a:accent3>
       <a:accent4>
-        <a:srgbClr val="FFC000"/>
+        <a:srgbClr val="8064A2"/>
       </a:accent4>
       <a:accent5>
-        <a:srgbClr val="4472C4"/>
+        <a:srgbClr val="4BACC6"/>
       </a:accent5>
       <a:accent6>
-        <a:srgbClr val="70AD47"/>
+        <a:srgbClr val="F79646"/>
       </a:accent6>
       <a:hlink>
-        <a:srgbClr val="0563C1"/>
+        <a:srgbClr val="0000FF"/>
       </a:hlink>
       <a:folHlink>
-        <a:srgbClr val="954F72"/>
+        <a:srgbClr val="800080"/>
       </a:folHlink>
     </a:clrScheme>
     <a:fontScheme name="Escritório">
       <a:majorFont>
-        <a:latin typeface="Calibri Light" panose="020F0302020204030204"/>
+        <a:latin typeface="Cambria"/>
         <a:ea typeface=""/>
         <a:cs typeface=""/>
         <a:font script="Jpan" typeface="ＭＳ ゴシック"/>
@@ -832,7 +1169,7 @@
         <a:font script="Geor" typeface="Sylfaen"/>
       </a:majorFont>
       <a:minorFont>
-        <a:latin typeface="Calibri" panose="020F0502020204030204"/>
+        <a:latin typeface="Calibri"/>
         <a:ea typeface=""/>
         <a:cs typeface=""/>
         <a:font script="Jpan" typeface="ＭＳ 明朝"/>
@@ -876,141 +1213,177 @@
           <a:gsLst>
             <a:gs pos="0">
               <a:schemeClr val="phClr">
-                <a:lumMod val="110000"/>
-                <a:satMod val="105000"/>
-                <a:tint val="67000"/>
+                <a:tint val="50000"/>
+                <a:satMod val="300000"/>
               </a:schemeClr>
             </a:gs>
-            <a:gs pos="50000">
+            <a:gs pos="35000">
               <a:schemeClr val="phClr">
-                <a:lumMod val="105000"/>
-                <a:satMod val="103000"/>
-                <a:tint val="73000"/>
+                <a:tint val="37000"/>
+                <a:satMod val="300000"/>
               </a:schemeClr>
             </a:gs>
             <a:gs pos="100000">
               <a:schemeClr val="phClr">
-                <a:lumMod val="105000"/>
-                <a:satMod val="109000"/>
-                <a:tint val="81000"/>
+                <a:tint val="15000"/>
+                <a:satMod val="350000"/>
               </a:schemeClr>
             </a:gs>
           </a:gsLst>
-          <a:lin ang="5400000" scaled="0"/>
+          <a:lin ang="16200000" scaled="1"/>
         </a:gradFill>
         <a:gradFill rotWithShape="1">
           <a:gsLst>
             <a:gs pos="0">
               <a:schemeClr val="phClr">
-                <a:satMod val="103000"/>
-                <a:lumMod val="102000"/>
-                <a:tint val="94000"/>
+                <a:shade val="51000"/>
+                <a:satMod val="130000"/>
               </a:schemeClr>
             </a:gs>
-            <a:gs pos="50000">
+            <a:gs pos="80000">
               <a:schemeClr val="phClr">
-                <a:satMod val="110000"/>
-                <a:lumMod val="100000"/>
-                <a:shade val="100000"/>
+                <a:shade val="93000"/>
+                <a:satMod val="130000"/>
               </a:schemeClr>
             </a:gs>
             <a:gs pos="100000">
               <a:schemeClr val="phClr">
-                <a:lumMod val="99000"/>
-                <a:satMod val="120000"/>
-                <a:shade val="78000"/>
+                <a:shade val="94000"/>
+                <a:satMod val="135000"/>
               </a:schemeClr>
             </a:gs>
           </a:gsLst>
-          <a:lin ang="5400000" scaled="0"/>
+          <a:lin ang="16200000" scaled="0"/>
         </a:gradFill>
       </a:fillStyleLst>
       <a:lnStyleLst>
-        <a:ln w="6350" cap="flat" cmpd="sng" algn="ctr">
+        <a:ln w="9525" cap="flat" cmpd="sng" algn="ctr">
+          <a:solidFill>
+            <a:schemeClr val="phClr">
+              <a:shade val="95000"/>
+              <a:satMod val="105000"/>
+            </a:schemeClr>
+          </a:solidFill>
+          <a:prstDash val="solid"/>
+        </a:ln>
+        <a:ln w="25400" cap="flat" cmpd="sng" algn="ctr">
           <a:solidFill>
             <a:schemeClr val="phClr"/>
           </a:solidFill>
           <a:prstDash val="solid"/>
-          <a:miter lim="800000"/>
         </a:ln>
-        <a:ln w="12700" cap="flat" cmpd="sng" algn="ctr">
+        <a:ln w="38100" cap="flat" cmpd="sng" algn="ctr">
           <a:solidFill>
             <a:schemeClr val="phClr"/>
           </a:solidFill>
           <a:prstDash val="solid"/>
-          <a:miter lim="800000"/>
-        </a:ln>
-        <a:ln w="19050" cap="flat" cmpd="sng" algn="ctr">
-          <a:solidFill>
-            <a:schemeClr val="phClr"/>
-          </a:solidFill>
-          <a:prstDash val="solid"/>
-          <a:miter lim="800000"/>
         </a:ln>
       </a:lnStyleLst>
       <a:effectStyleLst>
         <a:effectStyle>
-          <a:effectLst/>
-        </a:effectStyle>
-        <a:effectStyle>
-          <a:effectLst/>
+          <a:effectLst>
+            <a:outerShdw blurRad="40000" dist="20000" dir="5400000" rotWithShape="0">
+              <a:srgbClr val="000000">
+                <a:alpha val="38000"/>
+              </a:srgbClr>
+            </a:outerShdw>
+          </a:effectLst>
         </a:effectStyle>
         <a:effectStyle>
           <a:effectLst>
-            <a:outerShdw blurRad="57150" dist="19050" dir="5400000" algn="ctr" rotWithShape="0">
+            <a:outerShdw blurRad="40000" dist="23000" dir="5400000" rotWithShape="0">
               <a:srgbClr val="000000">
-                <a:alpha val="63000"/>
+                <a:alpha val="35000"/>
               </a:srgbClr>
             </a:outerShdw>
           </a:effectLst>
+        </a:effectStyle>
+        <a:effectStyle>
+          <a:effectLst>
+            <a:outerShdw blurRad="40000" dist="23000" dir="5400000" rotWithShape="0">
+              <a:srgbClr val="000000">
+                <a:alpha val="35000"/>
+              </a:srgbClr>
+            </a:outerShdw>
+          </a:effectLst>
+          <a:scene3d>
+            <a:camera prst="orthographicFront">
+              <a:rot lat="0" lon="0" rev="0"/>
+            </a:camera>
+            <a:lightRig rig="threePt" dir="t">
+              <a:rot lat="0" lon="0" rev="1200000"/>
+            </a:lightRig>
+          </a:scene3d>
+          <a:sp3d>
+            <a:bevelT w="63500" h="25400"/>
+          </a:sp3d>
         </a:effectStyle>
       </a:effectStyleLst>
       <a:bgFillStyleLst>
         <a:solidFill>
           <a:schemeClr val="phClr"/>
         </a:solidFill>
-        <a:solidFill>
-          <a:schemeClr val="phClr">
-            <a:tint val="95000"/>
-            <a:satMod val="170000"/>
-          </a:schemeClr>
-        </a:solidFill>
         <a:gradFill rotWithShape="1">
           <a:gsLst>
             <a:gs pos="0">
               <a:schemeClr val="phClr">
-                <a:tint val="93000"/>
-                <a:satMod val="150000"/>
-                <a:shade val="98000"/>
-                <a:lumMod val="102000"/>
+                <a:tint val="40000"/>
+                <a:satMod val="350000"/>
               </a:schemeClr>
             </a:gs>
-            <a:gs pos="50000">
+            <a:gs pos="40000">
               <a:schemeClr val="phClr">
-                <a:tint val="98000"/>
-                <a:satMod val="130000"/>
-                <a:shade val="90000"/>
-                <a:lumMod val="103000"/>
+                <a:tint val="45000"/>
+                <a:shade val="99000"/>
+                <a:satMod val="350000"/>
               </a:schemeClr>
             </a:gs>
             <a:gs pos="100000">
               <a:schemeClr val="phClr">
-                <a:shade val="63000"/>
-                <a:satMod val="120000"/>
+                <a:shade val="20000"/>
+                <a:satMod val="255000"/>
               </a:schemeClr>
             </a:gs>
           </a:gsLst>
-          <a:lin ang="5400000" scaled="0"/>
+          <a:path path="circle">
+            <a:fillToRect l="50000" t="-80000" r="50000" b="180000"/>
+          </a:path>
+        </a:gradFill>
+        <a:gradFill rotWithShape="1">
+          <a:gsLst>
+            <a:gs pos="0">
+              <a:schemeClr val="phClr">
+                <a:tint val="80000"/>
+                <a:satMod val="300000"/>
+              </a:schemeClr>
+            </a:gs>
+            <a:gs pos="100000">
+              <a:schemeClr val="phClr">
+                <a:shade val="30000"/>
+                <a:satMod val="200000"/>
+              </a:schemeClr>
+            </a:gs>
+          </a:gsLst>
+          <a:path path="circle">
+            <a:fillToRect l="50000" t="50000" r="50000" b="50000"/>
+          </a:path>
         </a:gradFill>
       </a:bgFillStyleLst>
     </a:fmtScheme>
   </a:themeElements>
   <a:objectDefaults/>
   <a:extraClrSchemeLst/>
-  <a:extLst>
-    <a:ext uri="{05A4C25C-085E-4340-85A3-A5531E510DB2}">
-      <thm15:themeFamily xmlns:thm15="http://schemas.microsoft.com/office/thememl/2012/main" name="Office Theme" id="{62F939B6-93AF-4DB8-9C6B-D6C7DFDC589F}" vid="{4A3C46E8-61CC-4603-A589-7422A47A8E4A}"/>
-    </a:ext>
-  </a:extLst>
 </a:theme>
+</file>
+
+<file path=customXml/item1.xml><?xml version="1.0" encoding="utf-8"?>
+<b:Sources xmlns:b="http://schemas.openxmlformats.org/officeDocument/2006/bibliography" xmlns="http://schemas.openxmlformats.org/officeDocument/2006/bibliography" SelectedStyle="\APA.XSL" StyleName="APA"/>
+</file>
+
+<file path=customXml/itemProps1.xml><?xml version="1.0" encoding="utf-8"?>
+<ds:datastoreItem xmlns:ds="http://schemas.openxmlformats.org/officeDocument/2006/customXml" ds:itemID="{8AF820FE-7BED-44CA-A3BD-45908074DC3A}">
+  <ds:schemaRefs>
+    <ds:schemaRef ds:uri="http://schemas.openxmlformats.org/officeDocument/2006/bibliography"/>
+  </ds:schemaRefs>
+</ds:datastoreItem>
 </file>
</xml_diff>